<commit_message>
New translations mx_video scripts_optional_courses_batch_1.docx (Spanish)
</commit_message>
<xml_diff>
--- a/translations/parent_text_v2_mexico/es/es_MX_Video Scripts_Optional_Courses_batch_1.docx
+++ b/translations/parent_text_v2_mexico/es/es_MX_Video Scripts_Optional_Courses_batch_1.docx
@@ -4,10 +4,10 @@
   <w:body>
     <w:p>
       <w:pPr>
-        <w:pStyle w:val="Subtitle"/>
-        <w:ind w:left="0" w:firstLine="0"/>
+        <w:pStyle w:val="Title"/>
+        <w:spacing w:line="276" w:lineRule="auto"/>
       </w:pPr>
-      <w:bookmarkStart w:colFirst="0" w:colLast="0" w:name="_6i52x3xcr5mv" w:id="0"/>
+      <w:bookmarkStart w:colFirst="0" w:colLast="0" w:name="_sgy4e5phuspu" w:id="0"/>
       <w:bookmarkEnd w:id="0"/>
     </w:p>
     <w:p>
@@ -8550,11 +8550,7 @@
                 <w:szCs w:val="20"/>
                 <w:highlight w:val="white"/>
               </w:rPr>
-              <w:pStyle w:val="P68B1DB1-Normal3"/>
-            </w:pPr>
-            <w:r>
-              <w:t xml:space="preserve">Next, be realistic. </w:t>
-            </w:r>
+            </w:pPr>
           </w:p>
           <w:p>
             <w:pPr>
@@ -14086,8 +14082,9 @@
     <w:tbl>
       <w:tblPr>
         <w:tblStyle w:val="Table16"/>
-        <w:tblW w:w="9000.0" w:type="dxa"/>
+        <w:tblW w:w="8970.0" w:type="dxa"/>
         <w:jc w:val="left"/>
+        <w:tblInd w:w="30.0" w:type="dxa"/>
         <w:tblBorders>
           <w:top w:color="000000" w:space="0" w:sz="8" w:val="single"/>
           <w:left w:color="000000" w:space="0" w:sz="8" w:val="single"/>
@@ -14100,7 +14097,7 @@
         <w:tblLook w:val="0600"/>
       </w:tblPr>
       <w:tblGrid>
-        <w:gridCol w:w="4335"/>
+        <w:gridCol w:w="4305"/>
         <w:gridCol w:w="2535"/>
         <w:gridCol w:w="2130"/>
       </w:tblGrid>

</xml_diff>